<commit_message>
Cambios en la carpeta Arc-Gestion
</commit_message>
<xml_diff>
--- a/arc - Gestion/PGC_Plan Gestion Configuracion/ARCH_PGC_C0.docx
+++ b/arc - Gestion/PGC_Plan Gestion Configuracion/ARCH_PGC_C0.docx
@@ -1,6 +1,6 @@
 
 <file path=word/document.xml><?xml version="1.0" encoding="utf-8"?>
-<w:document xmlns:wpc="http://schemas.microsoft.com/office/word/2010/wordprocessingCanvas" xmlns:cx="http://schemas.microsoft.com/office/drawing/2014/chartex" xmlns:cx1="http://schemas.microsoft.com/office/drawing/2015/9/8/chartex" xmlns:cx2="http://schemas.microsoft.com/office/drawing/2015/10/21/chartex" xmlns:cx3="http://schemas.microsoft.com/office/drawing/2016/5/9/chartex" xmlns:cx4="http://schemas.microsoft.com/office/drawing/2016/5/10/chartex" xmlns:cx5="http://schemas.microsoft.com/office/drawing/2016/5/11/chartex" xmlns:cx6="http://schemas.microsoft.com/office/drawing/2016/5/12/chartex" xmlns:cx7="http://schemas.microsoft.com/office/drawing/2016/5/13/chartex" xmlns:cx8="http://schemas.microsoft.com/office/drawing/2016/5/14/chartex" xmlns:mc="http://schemas.openxmlformats.org/markup-compatibility/2006" xmlns:o="urn:schemas-microsoft-com:office:office" xmlns:r="http://schemas.openxmlformats.org/officeDocument/2006/relationships" xmlns:m="http://schemas.openxmlformats.org/officeDocument/2006/math" xmlns:v="urn:schemas-microsoft-com:vml" xmlns:wp14="http://schemas.microsoft.com/office/word/2010/wordprocessingDrawing" xmlns:wp="http://schemas.openxmlformats.org/drawingml/2006/wordprocessingDrawing" xmlns:w10="urn:schemas-microsoft-com:office:word" xmlns:w="http://schemas.openxmlformats.org/wordprocessingml/2006/main" xmlns:w14="http://schemas.microsoft.com/office/word/2010/wordml" xmlns:w15="http://schemas.microsoft.com/office/word/2012/wordml" xmlns:w16se="http://schemas.microsoft.com/office/word/2015/wordml/symex" xmlns:wpg="http://schemas.microsoft.com/office/word/2010/wordprocessingGroup" xmlns:wpi="http://schemas.microsoft.com/office/word/2010/wordprocessingInk" xmlns:wne="http://schemas.microsoft.com/office/word/2006/wordml" xmlns:wps="http://schemas.microsoft.com/office/word/2010/wordprocessingShape" mc:Ignorable="w14 w15 w16se wp14">
+<w:document xmlns:wpc="http://schemas.microsoft.com/office/word/2010/wordprocessingCanvas" xmlns:cx="http://schemas.microsoft.com/office/drawing/2014/chartex" xmlns:cx1="http://schemas.microsoft.com/office/drawing/2015/9/8/chartex" xmlns:cx2="http://schemas.microsoft.com/office/drawing/2015/10/21/chartex" xmlns:cx3="http://schemas.microsoft.com/office/drawing/2016/5/9/chartex" xmlns:cx4="http://schemas.microsoft.com/office/drawing/2016/5/10/chartex" xmlns:cx5="http://schemas.microsoft.com/office/drawing/2016/5/11/chartex" xmlns:cx6="http://schemas.microsoft.com/office/drawing/2016/5/12/chartex" xmlns:cx7="http://schemas.microsoft.com/office/drawing/2016/5/13/chartex" xmlns:cx8="http://schemas.microsoft.com/office/drawing/2016/5/14/chartex" xmlns:mc="http://schemas.openxmlformats.org/markup-compatibility/2006" xmlns:aink="http://schemas.microsoft.com/office/drawing/2016/ink" xmlns:am3d="http://schemas.microsoft.com/office/drawing/2017/model3d" xmlns:o="urn:schemas-microsoft-com:office:office" xmlns:r="http://schemas.openxmlformats.org/officeDocument/2006/relationships" xmlns:m="http://schemas.openxmlformats.org/officeDocument/2006/math" xmlns:v="urn:schemas-microsoft-com:vml" xmlns:wp14="http://schemas.microsoft.com/office/word/2010/wordprocessingDrawing" xmlns:wp="http://schemas.openxmlformats.org/drawingml/2006/wordprocessingDrawing" xmlns:w10="urn:schemas-microsoft-com:office:word" xmlns:w="http://schemas.openxmlformats.org/wordprocessingml/2006/main" xmlns:w14="http://schemas.microsoft.com/office/word/2010/wordml" xmlns:w15="http://schemas.microsoft.com/office/word/2012/wordml" xmlns:w16cid="http://schemas.microsoft.com/office/word/2016/wordml/cid" xmlns:w16se="http://schemas.microsoft.com/office/word/2015/wordml/symex" xmlns:wpg="http://schemas.microsoft.com/office/word/2010/wordprocessingGroup" xmlns:wpi="http://schemas.microsoft.com/office/word/2010/wordprocessingInk" xmlns:wne="http://schemas.microsoft.com/office/word/2006/wordml" xmlns:wps="http://schemas.microsoft.com/office/word/2010/wordprocessingShape" mc:Ignorable="w14 w15 w16se w16cid wp14">
   <w:body>
     <w:p/>
     <w:p/>
@@ -210,6 +210,13 @@
     </w:p>
     <w:sdt>
       <w:sdtPr>
+        <w:rPr>
+          <w:rFonts w:asciiTheme="minorHAnsi" w:eastAsiaTheme="minorHAnsi" w:hAnsiTheme="minorHAnsi" w:cstheme="minorBidi"/>
+          <w:color w:val="auto"/>
+          <w:sz w:val="22"/>
+          <w:szCs w:val="22"/>
+          <w:lang w:val="es-PE"/>
+        </w:rPr>
         <w:id w:val="851226943"/>
         <w:docPartObj>
           <w:docPartGallery w:val="Table of Contents"/>
@@ -218,20 +225,15 @@
       </w:sdtPr>
       <w:sdtEndPr>
         <w:rPr>
-          <w:rFonts w:asciiTheme="minorHAnsi" w:eastAsiaTheme="minorHAnsi" w:hAnsiTheme="minorHAnsi" w:cstheme="minorBidi"/>
           <w:b/>
           <w:bCs/>
           <w:noProof/>
-          <w:color w:val="auto"/>
-          <w:sz w:val="22"/>
-          <w:szCs w:val="22"/>
-          <w:lang w:val="es-PE"/>
         </w:rPr>
       </w:sdtEndPr>
       <w:sdtContent>
         <w:p>
           <w:pPr>
-            <w:pStyle w:val="TOCHeading"/>
+            <w:pStyle w:val="TtuloTDC"/>
             <w:rPr>
               <w:rFonts w:asciiTheme="minorHAnsi" w:hAnsiTheme="minorHAnsi" w:cstheme="minorHAnsi"/>
               <w:b/>
@@ -240,6 +242,7 @@
               <w:szCs w:val="48"/>
             </w:rPr>
           </w:pPr>
+          <w:proofErr w:type="spellStart"/>
           <w:r>
             <w:rPr>
               <w:rFonts w:asciiTheme="minorHAnsi" w:hAnsiTheme="minorHAnsi" w:cstheme="minorHAnsi"/>
@@ -250,6 +253,7 @@
             </w:rPr>
             <w:t>Contenido</w:t>
           </w:r>
+          <w:proofErr w:type="spellEnd"/>
         </w:p>
         <w:p>
           <w:pPr>
@@ -262,7 +266,7 @@
         </w:p>
         <w:p>
           <w:pPr>
-            <w:pStyle w:val="TOC1"/>
+            <w:pStyle w:val="TDC1"/>
             <w:tabs>
               <w:tab w:val="right" w:leader="dot" w:pos="8494"/>
             </w:tabs>
@@ -296,7 +300,7 @@
           <w:hyperlink w:anchor="_Toc483327645" w:history="1">
             <w:r>
               <w:rPr>
-                <w:rStyle w:val="Hyperlink"/>
+                <w:rStyle w:val="Hipervnculo"/>
                 <w:noProof/>
                 <w:sz w:val="32"/>
                 <w:szCs w:val="32"/>
@@ -369,7 +373,7 @@
         </w:p>
         <w:p>
           <w:pPr>
-            <w:pStyle w:val="TOC1"/>
+            <w:pStyle w:val="TDC1"/>
             <w:tabs>
               <w:tab w:val="left" w:pos="440"/>
               <w:tab w:val="right" w:leader="dot" w:pos="8494"/>
@@ -383,7 +387,7 @@
           <w:hyperlink w:anchor="_Toc483327646" w:history="1">
             <w:r>
               <w:rPr>
-                <w:rStyle w:val="Hyperlink"/>
+                <w:rStyle w:val="Hipervnculo"/>
                 <w:noProof/>
                 <w:sz w:val="32"/>
                 <w:szCs w:val="32"/>
@@ -400,7 +404,7 @@
             </w:r>
             <w:r>
               <w:rPr>
-                <w:rStyle w:val="Hyperlink"/>
+                <w:rStyle w:val="Hipervnculo"/>
                 <w:noProof/>
                 <w:sz w:val="32"/>
                 <w:szCs w:val="32"/>
@@ -473,7 +477,7 @@
         </w:p>
         <w:p>
           <w:pPr>
-            <w:pStyle w:val="TOC2"/>
+            <w:pStyle w:val="TDC2"/>
             <w:tabs>
               <w:tab w:val="left" w:pos="880"/>
               <w:tab w:val="right" w:leader="dot" w:pos="8494"/>
@@ -487,7 +491,7 @@
           <w:hyperlink w:anchor="_Toc483327647" w:history="1">
             <w:r>
               <w:rPr>
-                <w:rStyle w:val="Hyperlink"/>
+                <w:rStyle w:val="Hipervnculo"/>
                 <w:noProof/>
                 <w:sz w:val="32"/>
                 <w:szCs w:val="32"/>
@@ -504,7 +508,7 @@
             </w:r>
             <w:r>
               <w:rPr>
-                <w:rStyle w:val="Hyperlink"/>
+                <w:rStyle w:val="Hipervnculo"/>
                 <w:noProof/>
                 <w:sz w:val="32"/>
                 <w:szCs w:val="32"/>
@@ -577,7 +581,7 @@
         </w:p>
         <w:p>
           <w:pPr>
-            <w:pStyle w:val="TOC2"/>
+            <w:pStyle w:val="TDC2"/>
             <w:tabs>
               <w:tab w:val="left" w:pos="880"/>
               <w:tab w:val="right" w:leader="dot" w:pos="8494"/>
@@ -591,7 +595,7 @@
           <w:hyperlink w:anchor="_Toc483327648" w:history="1">
             <w:r>
               <w:rPr>
-                <w:rStyle w:val="Hyperlink"/>
+                <w:rStyle w:val="Hipervnculo"/>
                 <w:noProof/>
                 <w:sz w:val="32"/>
                 <w:szCs w:val="32"/>
@@ -608,7 +612,7 @@
             </w:r>
             <w:r>
               <w:rPr>
-                <w:rStyle w:val="Hyperlink"/>
+                <w:rStyle w:val="Hipervnculo"/>
                 <w:noProof/>
                 <w:sz w:val="32"/>
                 <w:szCs w:val="32"/>
@@ -681,7 +685,7 @@
         </w:p>
         <w:p>
           <w:pPr>
-            <w:pStyle w:val="TOC2"/>
+            <w:pStyle w:val="TDC2"/>
             <w:tabs>
               <w:tab w:val="left" w:pos="880"/>
               <w:tab w:val="right" w:leader="dot" w:pos="8494"/>
@@ -695,7 +699,7 @@
           <w:hyperlink w:anchor="_Toc483327649" w:history="1">
             <w:r>
               <w:rPr>
-                <w:rStyle w:val="Hyperlink"/>
+                <w:rStyle w:val="Hipervnculo"/>
                 <w:noProof/>
                 <w:sz w:val="32"/>
                 <w:szCs w:val="32"/>
@@ -712,7 +716,7 @@
             </w:r>
             <w:r>
               <w:rPr>
-                <w:rStyle w:val="Hyperlink"/>
+                <w:rStyle w:val="Hipervnculo"/>
                 <w:noProof/>
                 <w:sz w:val="32"/>
                 <w:szCs w:val="32"/>
@@ -785,7 +789,7 @@
         </w:p>
         <w:p>
           <w:pPr>
-            <w:pStyle w:val="TOC1"/>
+            <w:pStyle w:val="TDC1"/>
             <w:tabs>
               <w:tab w:val="left" w:pos="440"/>
               <w:tab w:val="right" w:leader="dot" w:pos="8494"/>
@@ -799,7 +803,7 @@
           <w:hyperlink w:anchor="_Toc483327650" w:history="1">
             <w:r>
               <w:rPr>
-                <w:rStyle w:val="Hyperlink"/>
+                <w:rStyle w:val="Hipervnculo"/>
                 <w:noProof/>
                 <w:sz w:val="32"/>
                 <w:szCs w:val="32"/>
@@ -816,7 +820,7 @@
             </w:r>
             <w:r>
               <w:rPr>
-                <w:rStyle w:val="Hyperlink"/>
+                <w:rStyle w:val="Hipervnculo"/>
                 <w:noProof/>
                 <w:sz w:val="32"/>
                 <w:szCs w:val="32"/>
@@ -889,7 +893,7 @@
         </w:p>
         <w:p>
           <w:pPr>
-            <w:pStyle w:val="TOC2"/>
+            <w:pStyle w:val="TDC2"/>
             <w:tabs>
               <w:tab w:val="left" w:pos="880"/>
               <w:tab w:val="right" w:leader="dot" w:pos="8494"/>
@@ -903,7 +907,7 @@
           <w:hyperlink w:anchor="_Toc483327651" w:history="1">
             <w:r>
               <w:rPr>
-                <w:rStyle w:val="Hyperlink"/>
+                <w:rStyle w:val="Hipervnculo"/>
                 <w:noProof/>
                 <w:sz w:val="32"/>
                 <w:szCs w:val="32"/>
@@ -920,7 +924,7 @@
             </w:r>
             <w:r>
               <w:rPr>
-                <w:rStyle w:val="Hyperlink"/>
+                <w:rStyle w:val="Hipervnculo"/>
                 <w:noProof/>
                 <w:sz w:val="32"/>
                 <w:szCs w:val="32"/>
@@ -993,7 +997,7 @@
         </w:p>
         <w:p>
           <w:pPr>
-            <w:pStyle w:val="TOC2"/>
+            <w:pStyle w:val="TDC2"/>
             <w:tabs>
               <w:tab w:val="left" w:pos="880"/>
               <w:tab w:val="right" w:leader="dot" w:pos="8494"/>
@@ -1007,7 +1011,7 @@
           <w:hyperlink w:anchor="_Toc483327652" w:history="1">
             <w:r>
               <w:rPr>
-                <w:rStyle w:val="Hyperlink"/>
+                <w:rStyle w:val="Hipervnculo"/>
                 <w:noProof/>
                 <w:sz w:val="32"/>
                 <w:szCs w:val="32"/>
@@ -1024,7 +1028,7 @@
             </w:r>
             <w:r>
               <w:rPr>
-                <w:rStyle w:val="Hyperlink"/>
+                <w:rStyle w:val="Hipervnculo"/>
                 <w:noProof/>
                 <w:sz w:val="32"/>
                 <w:szCs w:val="32"/>
@@ -1097,7 +1101,7 @@
         </w:p>
         <w:p>
           <w:pPr>
-            <w:pStyle w:val="TOC2"/>
+            <w:pStyle w:val="TDC2"/>
             <w:tabs>
               <w:tab w:val="left" w:pos="880"/>
               <w:tab w:val="right" w:leader="dot" w:pos="8494"/>
@@ -1111,7 +1115,7 @@
           <w:hyperlink w:anchor="_Toc483327653" w:history="1">
             <w:r>
               <w:rPr>
-                <w:rStyle w:val="Hyperlink"/>
+                <w:rStyle w:val="Hipervnculo"/>
                 <w:noProof/>
                 <w:sz w:val="32"/>
                 <w:szCs w:val="32"/>
@@ -1128,7 +1132,7 @@
             </w:r>
             <w:r>
               <w:rPr>
-                <w:rStyle w:val="Hyperlink"/>
+                <w:rStyle w:val="Hipervnculo"/>
                 <w:noProof/>
                 <w:sz w:val="32"/>
                 <w:szCs w:val="32"/>
@@ -1201,7 +1205,7 @@
         </w:p>
         <w:p>
           <w:pPr>
-            <w:pStyle w:val="TOC2"/>
+            <w:pStyle w:val="TDC2"/>
             <w:tabs>
               <w:tab w:val="left" w:pos="880"/>
               <w:tab w:val="right" w:leader="dot" w:pos="8494"/>
@@ -1215,7 +1219,7 @@
           <w:hyperlink w:anchor="_Toc483327654" w:history="1">
             <w:r>
               <w:rPr>
-                <w:rStyle w:val="Hyperlink"/>
+                <w:rStyle w:val="Hipervnculo"/>
                 <w:noProof/>
                 <w:sz w:val="32"/>
                 <w:szCs w:val="32"/>
@@ -1232,7 +1236,7 @@
             </w:r>
             <w:r>
               <w:rPr>
-                <w:rStyle w:val="Hyperlink"/>
+                <w:rStyle w:val="Hipervnculo"/>
                 <w:noProof/>
                 <w:sz w:val="32"/>
                 <w:szCs w:val="32"/>
@@ -1305,7 +1309,7 @@
         </w:p>
         <w:p>
           <w:pPr>
-            <w:pStyle w:val="TOC1"/>
+            <w:pStyle w:val="TDC1"/>
             <w:tabs>
               <w:tab w:val="left" w:pos="440"/>
               <w:tab w:val="right" w:leader="dot" w:pos="8494"/>
@@ -1319,7 +1323,7 @@
           <w:hyperlink w:anchor="_Toc483327655" w:history="1">
             <w:r>
               <w:rPr>
-                <w:rStyle w:val="Hyperlink"/>
+                <w:rStyle w:val="Hipervnculo"/>
                 <w:noProof/>
                 <w:sz w:val="32"/>
                 <w:szCs w:val="32"/>
@@ -1336,7 +1340,7 @@
             </w:r>
             <w:r>
               <w:rPr>
-                <w:rStyle w:val="Hyperlink"/>
+                <w:rStyle w:val="Hipervnculo"/>
                 <w:noProof/>
                 <w:sz w:val="32"/>
                 <w:szCs w:val="32"/>
@@ -1409,7 +1413,7 @@
         </w:p>
         <w:p>
           <w:pPr>
-            <w:pStyle w:val="TOC2"/>
+            <w:pStyle w:val="TDC2"/>
             <w:tabs>
               <w:tab w:val="left" w:pos="880"/>
               <w:tab w:val="right" w:leader="dot" w:pos="8494"/>
@@ -1423,7 +1427,7 @@
           <w:hyperlink w:anchor="_Toc483327656" w:history="1">
             <w:r>
               <w:rPr>
-                <w:rStyle w:val="Hyperlink"/>
+                <w:rStyle w:val="Hipervnculo"/>
                 <w:noProof/>
                 <w:sz w:val="32"/>
                 <w:szCs w:val="32"/>
@@ -1440,7 +1444,7 @@
             </w:r>
             <w:r>
               <w:rPr>
-                <w:rStyle w:val="Hyperlink"/>
+                <w:rStyle w:val="Hipervnculo"/>
                 <w:noProof/>
                 <w:sz w:val="32"/>
                 <w:szCs w:val="32"/>
@@ -1549,8 +1553,6 @@
           <w:rFonts w:ascii="Times New Roman" w:hAnsi="Times New Roman" w:cs="Times New Roman"/>
         </w:rPr>
       </w:pPr>
-      <w:bookmarkStart w:id="0" w:name="_GoBack"/>
-      <w:bookmarkEnd w:id="0"/>
       <w:r>
         <w:rPr>
           <w:b/>
@@ -1561,7 +1563,7 @@
     </w:p>
     <w:p>
       <w:pPr>
-        <w:pStyle w:val="Heading1"/>
+        <w:pStyle w:val="Ttulo1"/>
         <w:numPr>
           <w:ilvl w:val="0"/>
           <w:numId w:val="0"/>
@@ -1569,43 +1571,66 @@
         <w:ind w:left="432"/>
         <w:jc w:val="center"/>
       </w:pPr>
-      <w:bookmarkStart w:id="1" w:name="_Toc431662756"/>
+      <w:bookmarkStart w:id="0" w:name="_Toc431662756"/>
+      <w:bookmarkStart w:id="1" w:name="_Toc483327645"/>
       <w:bookmarkStart w:id="2" w:name="_Toc430721967"/>
-      <w:bookmarkStart w:id="3" w:name="_Toc483327645"/>
       <w:r>
         <w:t>Esquema de Identificación</w:t>
       </w:r>
+      <w:bookmarkEnd w:id="0"/>
       <w:bookmarkEnd w:id="1"/>
+    </w:p>
+    <w:p/>
+    <w:p>
+      <w:pPr>
+        <w:pStyle w:val="Ttulo1"/>
+      </w:pPr>
+      <w:bookmarkStart w:id="3" w:name="_Toc431662757"/>
+      <w:bookmarkStart w:id="4" w:name="_Toc483327646"/>
+      <w:bookmarkEnd w:id="2"/>
+      <w:r>
+        <w:t>Nomenclatura de Documentos</w:t>
+      </w:r>
       <w:bookmarkEnd w:id="3"/>
+      <w:bookmarkEnd w:id="4"/>
     </w:p>
     <w:p/>
     <w:p>
       <w:pPr>
-        <w:pStyle w:val="Heading1"/>
-      </w:pPr>
-      <w:bookmarkStart w:id="4" w:name="_Toc431662757"/>
-      <w:bookmarkStart w:id="5" w:name="_Toc483327646"/>
-      <w:bookmarkEnd w:id="2"/>
-      <w:r>
-        <w:t>Nomenclatura de Documentos</w:t>
-      </w:r>
-      <w:bookmarkEnd w:id="4"/>
+        <w:pStyle w:val="Ttulo2"/>
+      </w:pPr>
+      <w:bookmarkStart w:id="5" w:name="_Toc431662760"/>
+      <w:bookmarkStart w:id="6" w:name="_Toc483327647"/>
+      <w:r>
+        <w:t xml:space="preserve">Folder </w:t>
+      </w:r>
       <w:bookmarkEnd w:id="5"/>
-    </w:p>
-    <w:p/>
-    <w:p>
-      <w:pPr>
-        <w:pStyle w:val="Heading2"/>
-      </w:pPr>
-      <w:bookmarkStart w:id="6" w:name="_Toc431662760"/>
-      <w:bookmarkStart w:id="7" w:name="_Toc483327647"/>
-      <w:r>
-        <w:t xml:space="preserve">Folder </w:t>
+      <w:proofErr w:type="spellStart"/>
+      <w:r>
+        <w:t>arc</w:t>
+      </w:r>
+      <w:proofErr w:type="spellEnd"/>
+      <w:r>
+        <w:t xml:space="preserve"> </w:t>
+      </w:r>
+      <w:r>
+        <w:t>–</w:t>
+      </w:r>
+      <w:r>
+        <w:t xml:space="preserve"> </w:t>
+      </w:r>
+      <w:proofErr w:type="spellStart"/>
+      <w:r>
+        <w:t>Gestion</w:t>
       </w:r>
       <w:bookmarkEnd w:id="6"/>
-      <w:r>
-        <w:t>arc - Gestion</w:t>
-      </w:r>
+      <w:proofErr w:type="spellEnd"/>
+    </w:p>
+    <w:p>
+      <w:r>
+        <w:t>ARCH_ODP_C1: Organización del proyect</w:t>
+      </w:r>
+      <w:bookmarkStart w:id="7" w:name="_GoBack"/>
       <w:bookmarkEnd w:id="7"/>
     </w:p>
     <w:p>
@@ -1669,6 +1694,9 @@
       <w:r>
         <w:t>Proyecto</w:t>
       </w:r>
+      <w:r>
+        <w:t>, propósito y WBS</w:t>
+      </w:r>
     </w:p>
     <w:p>
       <w:pPr>
@@ -1680,7 +1708,7 @@
         <w:t xml:space="preserve">ARCH_PGC_C2: </w:t>
       </w:r>
       <w:r>
-        <w:t>SCM Organización y Responsabilidades</w:t>
+        <w:t>Ciclo de vida, herramientas e infraestructura</w:t>
       </w:r>
       <w:r>
         <w:tab/>
@@ -1691,13 +1719,25 @@
         <w:t xml:space="preserve">ARCH_PGC_C3: </w:t>
       </w:r>
       <w:r>
-        <w:t>DiseñoDelSistema</w:t>
+        <w:t>Diseño</w:t>
+      </w:r>
+      <w:r>
+        <w:t xml:space="preserve"> d</w:t>
+      </w:r>
+      <w:r>
+        <w:t>el</w:t>
+      </w:r>
+      <w:r>
+        <w:t xml:space="preserve"> </w:t>
+      </w:r>
+      <w:r>
+        <w:t>Sistema</w:t>
       </w:r>
     </w:p>
     <w:p/>
     <w:p>
       <w:pPr>
-        <w:pStyle w:val="Heading2"/>
+        <w:pStyle w:val="Ttulo2"/>
       </w:pPr>
       <w:bookmarkStart w:id="8" w:name="_Toc431662758"/>
       <w:bookmarkStart w:id="9" w:name="_Toc483327648"/>
@@ -1705,10 +1745,20 @@
         <w:t xml:space="preserve">Folder: </w:t>
       </w:r>
       <w:bookmarkEnd w:id="8"/>
-      <w:r>
-        <w:t>arch - Analisis</w:t>
+      <w:proofErr w:type="spellStart"/>
+      <w:r>
+        <w:t>arch</w:t>
+      </w:r>
+      <w:proofErr w:type="spellEnd"/>
+      <w:r>
+        <w:t xml:space="preserve"> - </w:t>
+      </w:r>
+      <w:proofErr w:type="spellStart"/>
+      <w:r>
+        <w:t>Analisis</w:t>
       </w:r>
       <w:bookmarkEnd w:id="9"/>
+      <w:proofErr w:type="spellEnd"/>
     </w:p>
     <w:p>
       <w:r>
@@ -1718,18 +1768,23 @@
         <w:t>RCH</w:t>
       </w:r>
       <w:r>
-        <w:t>_ALC_C1</w:t>
-      </w:r>
-      <w:r>
-        <w:t xml:space="preserve"> : Documento de Alcance.</w:t>
-      </w:r>
-    </w:p>
-    <w:p>
-      <w:r>
-        <w:t>A</w:t>
-      </w:r>
-      <w:r>
-        <w:t>RCH</w:t>
+        <w:t>_ALC_C</w:t>
+      </w:r>
+      <w:proofErr w:type="gramStart"/>
+      <w:r>
+        <w:t>1</w:t>
+      </w:r>
+      <w:r>
+        <w:t xml:space="preserve"> :</w:t>
+      </w:r>
+      <w:proofErr w:type="gramEnd"/>
+      <w:r>
+        <w:t xml:space="preserve"> Documento de Alcance.</w:t>
+      </w:r>
+    </w:p>
+    <w:p>
+      <w:r>
+        <w:t>ARCH</w:t>
       </w:r>
       <w:r>
         <w:t>_CDN_C1</w:t>
@@ -1764,7 +1819,21 @@
         <w:rPr>
           <w:lang w:val="en-US"/>
         </w:rPr>
-        <w:t>ARCH_QAW_C1: Documento de Quality Attribute Workshop.</w:t>
+        <w:t xml:space="preserve">ARCH_QAW_C1: </w:t>
+      </w:r>
+      <w:proofErr w:type="spellStart"/>
+      <w:r>
+        <w:rPr>
+          <w:lang w:val="en-US"/>
+        </w:rPr>
+        <w:t>Documento</w:t>
+      </w:r>
+      <w:proofErr w:type="spellEnd"/>
+      <w:r>
+        <w:rPr>
+          <w:lang w:val="en-US"/>
+        </w:rPr>
+        <w:t xml:space="preserve"> de Quality Attribute Workshop.</w:t>
       </w:r>
     </w:p>
     <w:p>
@@ -1785,7 +1854,35 @@
         <w:rPr>
           <w:lang w:val="en-US"/>
         </w:rPr>
-        <w:t>ARCH_STK_C1: Documento de StakeHolders.</w:t>
+        <w:t xml:space="preserve">ARCH_STK_C1: </w:t>
+      </w:r>
+      <w:proofErr w:type="spellStart"/>
+      <w:r>
+        <w:rPr>
+          <w:lang w:val="en-US"/>
+        </w:rPr>
+        <w:t>Documento</w:t>
+      </w:r>
+      <w:proofErr w:type="spellEnd"/>
+      <w:r>
+        <w:rPr>
+          <w:lang w:val="en-US"/>
+        </w:rPr>
+        <w:t xml:space="preserve"> de </w:t>
+      </w:r>
+      <w:proofErr w:type="spellStart"/>
+      <w:r>
+        <w:rPr>
+          <w:lang w:val="en-US"/>
+        </w:rPr>
+        <w:t>StakeHolders</w:t>
+      </w:r>
+      <w:proofErr w:type="spellEnd"/>
+      <w:r>
+        <w:rPr>
+          <w:lang w:val="en-US"/>
+        </w:rPr>
+        <w:t>.</w:t>
       </w:r>
     </w:p>
     <w:p>
@@ -1793,13 +1890,26 @@
         <w:t>ARCH_VSL_C1</w:t>
       </w:r>
       <w:r>
-        <w:t>: Documento de Vision de la Solucion</w:t>
-      </w:r>
+        <w:t xml:space="preserve">: Documento de </w:t>
+      </w:r>
+      <w:proofErr w:type="spellStart"/>
+      <w:r>
+        <w:t>Vision</w:t>
+      </w:r>
+      <w:proofErr w:type="spellEnd"/>
+      <w:r>
+        <w:t xml:space="preserve"> de la </w:t>
+      </w:r>
+      <w:proofErr w:type="spellStart"/>
+      <w:r>
+        <w:t>Solucion</w:t>
+      </w:r>
+      <w:proofErr w:type="spellEnd"/>
     </w:p>
     <w:p/>
     <w:p>
       <w:pPr>
-        <w:pStyle w:val="Heading2"/>
+        <w:pStyle w:val="Ttulo2"/>
       </w:pPr>
       <w:bookmarkStart w:id="10" w:name="_Toc431662759"/>
       <w:bookmarkStart w:id="11" w:name="_Toc483327649"/>
@@ -1807,8 +1917,21 @@
         <w:t xml:space="preserve">Folder </w:t>
       </w:r>
       <w:bookmarkEnd w:id="10"/>
-      <w:r>
-        <w:t>arch - Codigo Desarrollado</w:t>
+      <w:proofErr w:type="spellStart"/>
+      <w:r>
+        <w:t>arch</w:t>
+      </w:r>
+      <w:proofErr w:type="spellEnd"/>
+      <w:r>
+        <w:t xml:space="preserve"> - </w:t>
+      </w:r>
+      <w:proofErr w:type="spellStart"/>
+      <w:r>
+        <w:t>Codigo</w:t>
+      </w:r>
+      <w:proofErr w:type="spellEnd"/>
+      <w:r>
+        <w:t xml:space="preserve"> Desarrollado</w:t>
       </w:r>
       <w:bookmarkEnd w:id="11"/>
     </w:p>
@@ -1822,16 +1945,7 @@
     </w:p>
     <w:p>
       <w:r>
-        <w:t>ARCH</w:t>
-      </w:r>
-      <w:r>
-        <w:t xml:space="preserve"> </w:t>
-      </w:r>
-      <w:r>
-        <w:t>_PPD_C0: Plan para el Desarrollo</w:t>
-      </w:r>
-      <w:r>
-        <w:t xml:space="preserve"> (SCRUM)</w:t>
+        <w:t>ARCH _PPD_C0: Plan para el Desarrollo (SCRUM)</w:t>
       </w:r>
     </w:p>
     <w:p/>
@@ -1841,7 +1955,7 @@
     <w:p/>
     <w:p>
       <w:pPr>
-        <w:pStyle w:val="Heading1"/>
+        <w:pStyle w:val="Ttulo1"/>
       </w:pPr>
       <w:bookmarkStart w:id="12" w:name="_Toc431662762"/>
       <w:bookmarkStart w:id="13" w:name="_Toc483327650"/>
@@ -1855,7 +1969,7 @@
     <w:p/>
     <w:p>
       <w:pPr>
-        <w:pStyle w:val="Heading2"/>
+        <w:pStyle w:val="Ttulo2"/>
       </w:pPr>
       <w:bookmarkStart w:id="14" w:name="_Toc431662763"/>
       <w:bookmarkStart w:id="15" w:name="_Toc483327651"/>
@@ -1873,18 +1987,23 @@
     <w:p/>
     <w:p>
       <w:pPr>
-        <w:pStyle w:val="Heading2"/>
+        <w:pStyle w:val="Ttulo2"/>
       </w:pPr>
       <w:bookmarkStart w:id="16" w:name="_Toc431662764"/>
       <w:bookmarkStart w:id="17" w:name="_Toc483327652"/>
       <w:r>
-        <w:t>Folder WBS</w:t>
+        <w:t xml:space="preserve">Folder </w:t>
+      </w:r>
+      <w:proofErr w:type="spellStart"/>
+      <w:r>
+        <w:t>WBS</w:t>
       </w:r>
       <w:bookmarkEnd w:id="16"/>
       <w:r>
         <w:t>_EstructuraDeLaDescomposicion</w:t>
       </w:r>
       <w:bookmarkEnd w:id="17"/>
+      <w:proofErr w:type="spellEnd"/>
     </w:p>
     <w:p>
       <w:r>
@@ -1894,7 +2013,7 @@
     <w:p/>
     <w:p>
       <w:pPr>
-        <w:pStyle w:val="Heading2"/>
+        <w:pStyle w:val="Ttulo2"/>
       </w:pPr>
       <w:bookmarkStart w:id="18" w:name="_Toc431662765"/>
       <w:bookmarkStart w:id="19" w:name="_Toc483327653"/>
@@ -1924,20 +2043,41 @@
     <w:p/>
     <w:p>
       <w:pPr>
-        <w:pStyle w:val="Heading2"/>
+        <w:pStyle w:val="Ttulo2"/>
       </w:pPr>
       <w:bookmarkStart w:id="20" w:name="_Toc431662766"/>
       <w:bookmarkStart w:id="21" w:name="_Toc483327654"/>
       <w:r>
-        <w:t>Folder PIU_PrototiposDeInterfazDeUsuario: Pantallas Previas</w:t>
+        <w:t xml:space="preserve">Folder </w:t>
+      </w:r>
+      <w:proofErr w:type="spellStart"/>
+      <w:r>
+        <w:t>PIU_PrototiposDeInterfazDeUsuario</w:t>
+      </w:r>
+      <w:proofErr w:type="spellEnd"/>
+      <w:r>
+        <w:t>: Pantallas Previas</w:t>
       </w:r>
       <w:bookmarkEnd w:id="20"/>
       <w:bookmarkEnd w:id="21"/>
     </w:p>
     <w:p>
       <w:r>
-        <w:t>PIU001_Landpage: MockUp LandPage</w:t>
-      </w:r>
+        <w:t xml:space="preserve">PIU001_Landpage: </w:t>
+      </w:r>
+      <w:proofErr w:type="spellStart"/>
+      <w:r>
+        <w:t>MockUp</w:t>
+      </w:r>
+      <w:proofErr w:type="spellEnd"/>
+      <w:r>
+        <w:t xml:space="preserve"> </w:t>
+      </w:r>
+      <w:proofErr w:type="spellStart"/>
+      <w:r>
+        <w:t>LandPage</w:t>
+      </w:r>
+      <w:proofErr w:type="spellEnd"/>
     </w:p>
     <w:p>
       <w:pPr>
@@ -1949,28 +2089,80 @@
         <w:rPr>
           <w:lang w:val="en-US"/>
         </w:rPr>
-        <w:t>PIU002_Login: MockUp LogIn</w:t>
-      </w:r>
-    </w:p>
-    <w:p>
-      <w:pPr>
+        <w:t xml:space="preserve">PIU002_Login: </w:t>
+      </w:r>
+      <w:proofErr w:type="spellStart"/>
+      <w:r>
         <w:rPr>
           <w:lang w:val="en-US"/>
         </w:rPr>
-      </w:pPr>
+        <w:t>MockUp</w:t>
+      </w:r>
+      <w:proofErr w:type="spellEnd"/>
       <w:r>
         <w:rPr>
           <w:lang w:val="en-US"/>
         </w:rPr>
-        <w:t>PIU003_Home: MockUp HomePage</w:t>
-      </w:r>
+        <w:t xml:space="preserve"> </w:t>
+      </w:r>
+      <w:proofErr w:type="spellStart"/>
+      <w:r>
+        <w:rPr>
+          <w:lang w:val="en-US"/>
+        </w:rPr>
+        <w:t>LogIn</w:t>
+      </w:r>
+      <w:proofErr w:type="spellEnd"/>
+    </w:p>
+    <w:p>
+      <w:pPr>
+        <w:rPr>
+          <w:lang w:val="en-US"/>
+        </w:rPr>
+      </w:pPr>
+      <w:r>
+        <w:rPr>
+          <w:lang w:val="en-US"/>
+        </w:rPr>
+        <w:t xml:space="preserve">PIU003_Home: </w:t>
+      </w:r>
+      <w:proofErr w:type="spellStart"/>
+      <w:r>
+        <w:rPr>
+          <w:lang w:val="en-US"/>
+        </w:rPr>
+        <w:t>MockUp</w:t>
+      </w:r>
+      <w:proofErr w:type="spellEnd"/>
+      <w:r>
+        <w:rPr>
+          <w:lang w:val="en-US"/>
+        </w:rPr>
+        <w:t xml:space="preserve"> </w:t>
+      </w:r>
+      <w:proofErr w:type="spellStart"/>
+      <w:r>
+        <w:rPr>
+          <w:lang w:val="en-US"/>
+        </w:rPr>
+        <w:t>HomePage</w:t>
+      </w:r>
+      <w:proofErr w:type="spellEnd"/>
     </w:p>
     <w:p>
       <w:r>
         <w:t>PIU004_BuscarPlano</w:t>
       </w:r>
       <w:r>
-        <w:t>: MockUp del Caso de Uso 01: Buscar Plano</w:t>
+        <w:t xml:space="preserve">: </w:t>
+      </w:r>
+      <w:proofErr w:type="spellStart"/>
+      <w:r>
+        <w:t>MockUp</w:t>
+      </w:r>
+      <w:proofErr w:type="spellEnd"/>
+      <w:r>
+        <w:t xml:space="preserve"> del Caso de Uso 01: Buscar Plano</w:t>
       </w:r>
     </w:p>
     <w:p>
@@ -1978,7 +2170,15 @@
         <w:t>PIU005_AgregarPlano</w:t>
       </w:r>
       <w:r>
-        <w:t>: MockUp del Caso de Uso 02: Agregar Plano</w:t>
+        <w:t xml:space="preserve">: </w:t>
+      </w:r>
+      <w:proofErr w:type="spellStart"/>
+      <w:r>
+        <w:t>MockUp</w:t>
+      </w:r>
+      <w:proofErr w:type="spellEnd"/>
+      <w:r>
+        <w:t xml:space="preserve"> del Caso de Uso 02: Agregar Plano</w:t>
       </w:r>
     </w:p>
     <w:p>
@@ -1986,7 +2186,15 @@
         <w:t>PIU006_ListaPlanos</w:t>
       </w:r>
       <w:r>
-        <w:t>: MockUp del Caso de Uso 03: Lista de Planos</w:t>
+        <w:t xml:space="preserve">: </w:t>
+      </w:r>
+      <w:proofErr w:type="spellStart"/>
+      <w:r>
+        <w:t>MockUp</w:t>
+      </w:r>
+      <w:proofErr w:type="spellEnd"/>
+      <w:r>
+        <w:t xml:space="preserve"> del Caso de Uso 03: Lista de Planos</w:t>
       </w:r>
     </w:p>
     <w:p>
@@ -1994,7 +2202,15 @@
         <w:t>PIU008_AgregarMaqueta</w:t>
       </w:r>
       <w:r>
-        <w:t>: MockUp del Caso de Uso 04: Agregar Maqueta</w:t>
+        <w:t xml:space="preserve">: </w:t>
+      </w:r>
+      <w:proofErr w:type="spellStart"/>
+      <w:r>
+        <w:t>MockUp</w:t>
+      </w:r>
+      <w:proofErr w:type="spellEnd"/>
+      <w:r>
+        <w:t xml:space="preserve"> del Caso de Uso 04: Agregar Maqueta</w:t>
       </w:r>
     </w:p>
     <w:p>
@@ -2002,7 +2218,15 @@
         <w:t>PIU007_BuscarMaqueta</w:t>
       </w:r>
       <w:r>
-        <w:t>: MockUp del Caso de Uso 05: Búsqueda de Maqueta</w:t>
+        <w:t xml:space="preserve">: </w:t>
+      </w:r>
+      <w:proofErr w:type="spellStart"/>
+      <w:r>
+        <w:t>MockUp</w:t>
+      </w:r>
+      <w:proofErr w:type="spellEnd"/>
+      <w:r>
+        <w:t xml:space="preserve"> del Caso de Uso 05: Búsqueda de Maqueta</w:t>
       </w:r>
     </w:p>
     <w:p>
@@ -2010,13 +2234,21 @@
         <w:t>PIU009_ListaMaquetas</w:t>
       </w:r>
       <w:r>
-        <w:t>: MockUp del Caso de Uso 06: Listar Maquetas</w:t>
+        <w:t xml:space="preserve">: </w:t>
+      </w:r>
+      <w:proofErr w:type="spellStart"/>
+      <w:r>
+        <w:t>MockUp</w:t>
+      </w:r>
+      <w:proofErr w:type="spellEnd"/>
+      <w:r>
+        <w:t xml:space="preserve"> del Caso de Uso 06: Listar Maquetas</w:t>
       </w:r>
     </w:p>
     <w:p/>
     <w:p>
       <w:pPr>
-        <w:pStyle w:val="Heading1"/>
+        <w:pStyle w:val="Ttulo1"/>
       </w:pPr>
       <w:bookmarkStart w:id="22" w:name="_Toc431662767"/>
       <w:bookmarkStart w:id="23" w:name="_Toc483327655"/>
@@ -2028,7 +2260,7 @@
     </w:p>
     <w:p>
       <w:pPr>
-        <w:pStyle w:val="Heading2"/>
+        <w:pStyle w:val="Ttulo2"/>
       </w:pPr>
       <w:bookmarkStart w:id="24" w:name="_Toc431662768"/>
       <w:bookmarkStart w:id="25" w:name="_Toc483327656"/>
@@ -2043,8 +2275,13 @@
     </w:p>
     <w:p>
       <w:r>
-        <w:t>ARCH _PPT01: Presentación Parcial de Arch</w:t>
-      </w:r>
+        <w:t xml:space="preserve">ARCH _PPT01: Presentación Parcial de </w:t>
+      </w:r>
+      <w:proofErr w:type="spellStart"/>
+      <w:r>
+        <w:t>Arch</w:t>
+      </w:r>
+      <w:proofErr w:type="spellEnd"/>
     </w:p>
     <w:p>
       <w:pPr>
@@ -2067,7 +2304,7 @@
 </file>
 
 <file path=word/endnotes.xml><?xml version="1.0" encoding="utf-8"?>
-<w:endnotes xmlns:wpc="http://schemas.microsoft.com/office/word/2010/wordprocessingCanvas" xmlns:cx="http://schemas.microsoft.com/office/drawing/2014/chartex" xmlns:cx1="http://schemas.microsoft.com/office/drawing/2015/9/8/chartex" xmlns:cx2="http://schemas.microsoft.com/office/drawing/2015/10/21/chartex" xmlns:cx3="http://schemas.microsoft.com/office/drawing/2016/5/9/chartex" xmlns:cx4="http://schemas.microsoft.com/office/drawing/2016/5/10/chartex" xmlns:cx5="http://schemas.microsoft.com/office/drawing/2016/5/11/chartex" xmlns:cx6="http://schemas.microsoft.com/office/drawing/2016/5/12/chartex" xmlns:cx7="http://schemas.microsoft.com/office/drawing/2016/5/13/chartex" xmlns:cx8="http://schemas.microsoft.com/office/drawing/2016/5/14/chartex" xmlns:mc="http://schemas.openxmlformats.org/markup-compatibility/2006" xmlns:o="urn:schemas-microsoft-com:office:office" xmlns:r="http://schemas.openxmlformats.org/officeDocument/2006/relationships" xmlns:m="http://schemas.openxmlformats.org/officeDocument/2006/math" xmlns:v="urn:schemas-microsoft-com:vml" xmlns:wp14="http://schemas.microsoft.com/office/word/2010/wordprocessingDrawing" xmlns:wp="http://schemas.openxmlformats.org/drawingml/2006/wordprocessingDrawing" xmlns:w10="urn:schemas-microsoft-com:office:word" xmlns:w="http://schemas.openxmlformats.org/wordprocessingml/2006/main" xmlns:w14="http://schemas.microsoft.com/office/word/2010/wordml" xmlns:w15="http://schemas.microsoft.com/office/word/2012/wordml" xmlns:w16se="http://schemas.microsoft.com/office/word/2015/wordml/symex" xmlns:wpg="http://schemas.microsoft.com/office/word/2010/wordprocessingGroup" xmlns:wpi="http://schemas.microsoft.com/office/word/2010/wordprocessingInk" xmlns:wne="http://schemas.microsoft.com/office/word/2006/wordml" xmlns:wps="http://schemas.microsoft.com/office/word/2010/wordprocessingShape" mc:Ignorable="w14 w15 w16se wp14">
+<w:endnotes xmlns:wpc="http://schemas.microsoft.com/office/word/2010/wordprocessingCanvas" xmlns:cx="http://schemas.microsoft.com/office/drawing/2014/chartex" xmlns:cx1="http://schemas.microsoft.com/office/drawing/2015/9/8/chartex" xmlns:cx2="http://schemas.microsoft.com/office/drawing/2015/10/21/chartex" xmlns:cx3="http://schemas.microsoft.com/office/drawing/2016/5/9/chartex" xmlns:cx4="http://schemas.microsoft.com/office/drawing/2016/5/10/chartex" xmlns:cx5="http://schemas.microsoft.com/office/drawing/2016/5/11/chartex" xmlns:cx6="http://schemas.microsoft.com/office/drawing/2016/5/12/chartex" xmlns:cx7="http://schemas.microsoft.com/office/drawing/2016/5/13/chartex" xmlns:cx8="http://schemas.microsoft.com/office/drawing/2016/5/14/chartex" xmlns:mc="http://schemas.openxmlformats.org/markup-compatibility/2006" xmlns:aink="http://schemas.microsoft.com/office/drawing/2016/ink" xmlns:am3d="http://schemas.microsoft.com/office/drawing/2017/model3d" xmlns:o="urn:schemas-microsoft-com:office:office" xmlns:r="http://schemas.openxmlformats.org/officeDocument/2006/relationships" xmlns:m="http://schemas.openxmlformats.org/officeDocument/2006/math" xmlns:v="urn:schemas-microsoft-com:vml" xmlns:wp14="http://schemas.microsoft.com/office/word/2010/wordprocessingDrawing" xmlns:wp="http://schemas.openxmlformats.org/drawingml/2006/wordprocessingDrawing" xmlns:w10="urn:schemas-microsoft-com:office:word" xmlns:w="http://schemas.openxmlformats.org/wordprocessingml/2006/main" xmlns:w14="http://schemas.microsoft.com/office/word/2010/wordml" xmlns:w15="http://schemas.microsoft.com/office/word/2012/wordml" xmlns:w16cid="http://schemas.microsoft.com/office/word/2016/wordml/cid" xmlns:w16se="http://schemas.microsoft.com/office/word/2015/wordml/symex" xmlns:wpg="http://schemas.microsoft.com/office/word/2010/wordprocessingGroup" xmlns:wpi="http://schemas.microsoft.com/office/word/2010/wordprocessingInk" xmlns:wne="http://schemas.microsoft.com/office/word/2006/wordml" xmlns:wps="http://schemas.microsoft.com/office/word/2010/wordprocessingShape" mc:Ignorable="w14 w15 w16se w16cid wp14">
   <w:endnote w:type="separator" w:id="-1">
     <w:p>
       <w:pPr>
@@ -2092,7 +2329,7 @@
 </file>
 
 <file path=word/footer1.xml><?xml version="1.0" encoding="utf-8"?>
-<w:ftr xmlns:wpc="http://schemas.microsoft.com/office/word/2010/wordprocessingCanvas" xmlns:cx="http://schemas.microsoft.com/office/drawing/2014/chartex" xmlns:cx1="http://schemas.microsoft.com/office/drawing/2015/9/8/chartex" xmlns:cx2="http://schemas.microsoft.com/office/drawing/2015/10/21/chartex" xmlns:cx3="http://schemas.microsoft.com/office/drawing/2016/5/9/chartex" xmlns:cx4="http://schemas.microsoft.com/office/drawing/2016/5/10/chartex" xmlns:cx5="http://schemas.microsoft.com/office/drawing/2016/5/11/chartex" xmlns:cx6="http://schemas.microsoft.com/office/drawing/2016/5/12/chartex" xmlns:cx7="http://schemas.microsoft.com/office/drawing/2016/5/13/chartex" xmlns:cx8="http://schemas.microsoft.com/office/drawing/2016/5/14/chartex" xmlns:mc="http://schemas.openxmlformats.org/markup-compatibility/2006" xmlns:o="urn:schemas-microsoft-com:office:office" xmlns:r="http://schemas.openxmlformats.org/officeDocument/2006/relationships" xmlns:m="http://schemas.openxmlformats.org/officeDocument/2006/math" xmlns:v="urn:schemas-microsoft-com:vml" xmlns:wp14="http://schemas.microsoft.com/office/word/2010/wordprocessingDrawing" xmlns:wp="http://schemas.openxmlformats.org/drawingml/2006/wordprocessingDrawing" xmlns:w10="urn:schemas-microsoft-com:office:word" xmlns:w="http://schemas.openxmlformats.org/wordprocessingml/2006/main" xmlns:w14="http://schemas.microsoft.com/office/word/2010/wordml" xmlns:w15="http://schemas.microsoft.com/office/word/2012/wordml" xmlns:w16se="http://schemas.microsoft.com/office/word/2015/wordml/symex" xmlns:wpg="http://schemas.microsoft.com/office/word/2010/wordprocessingGroup" xmlns:wpi="http://schemas.microsoft.com/office/word/2010/wordprocessingInk" xmlns:wne="http://schemas.microsoft.com/office/word/2006/wordml" xmlns:wps="http://schemas.microsoft.com/office/word/2010/wordprocessingShape" mc:Ignorable="w14 w15 w16se wp14">
+<w:ftr xmlns:wpc="http://schemas.microsoft.com/office/word/2010/wordprocessingCanvas" xmlns:cx="http://schemas.microsoft.com/office/drawing/2014/chartex" xmlns:cx1="http://schemas.microsoft.com/office/drawing/2015/9/8/chartex" xmlns:cx2="http://schemas.microsoft.com/office/drawing/2015/10/21/chartex" xmlns:cx3="http://schemas.microsoft.com/office/drawing/2016/5/9/chartex" xmlns:cx4="http://schemas.microsoft.com/office/drawing/2016/5/10/chartex" xmlns:cx5="http://schemas.microsoft.com/office/drawing/2016/5/11/chartex" xmlns:cx6="http://schemas.microsoft.com/office/drawing/2016/5/12/chartex" xmlns:cx7="http://schemas.microsoft.com/office/drawing/2016/5/13/chartex" xmlns:cx8="http://schemas.microsoft.com/office/drawing/2016/5/14/chartex" xmlns:mc="http://schemas.openxmlformats.org/markup-compatibility/2006" xmlns:aink="http://schemas.microsoft.com/office/drawing/2016/ink" xmlns:am3d="http://schemas.microsoft.com/office/drawing/2017/model3d" xmlns:o="urn:schemas-microsoft-com:office:office" xmlns:r="http://schemas.openxmlformats.org/officeDocument/2006/relationships" xmlns:m="http://schemas.openxmlformats.org/officeDocument/2006/math" xmlns:v="urn:schemas-microsoft-com:vml" xmlns:wp14="http://schemas.microsoft.com/office/word/2010/wordprocessingDrawing" xmlns:wp="http://schemas.openxmlformats.org/drawingml/2006/wordprocessingDrawing" xmlns:w10="urn:schemas-microsoft-com:office:word" xmlns:w="http://schemas.openxmlformats.org/wordprocessingml/2006/main" xmlns:w14="http://schemas.microsoft.com/office/word/2010/wordml" xmlns:w15="http://schemas.microsoft.com/office/word/2012/wordml" xmlns:w16cid="http://schemas.microsoft.com/office/word/2016/wordml/cid" xmlns:w16se="http://schemas.microsoft.com/office/word/2015/wordml/symex" xmlns:wpg="http://schemas.microsoft.com/office/word/2010/wordprocessingGroup" xmlns:wpi="http://schemas.microsoft.com/office/word/2010/wordprocessingInk" xmlns:wne="http://schemas.microsoft.com/office/word/2006/wordml" xmlns:wps="http://schemas.microsoft.com/office/word/2010/wordprocessingShape" mc:Ignorable="w14 w15 w16se w16cid wp14">
   <w:sdt>
     <w:sdtPr>
       <w:rPr>
@@ -2108,7 +2345,7 @@
     <w:sdtContent>
       <w:p>
         <w:pPr>
-          <w:pStyle w:val="Footer"/>
+          <w:pStyle w:val="Piedepgina"/>
           <w:rPr>
             <w:sz w:val="20"/>
           </w:rPr>
@@ -2204,7 +2441,7 @@
                                   <w:sz w:val="72"/>
                                   <w:szCs w:val="72"/>
                                 </w:rPr>
-                                <w:t>1</w:t>
+                                <w:t>4</w:t>
                               </w:r>
                               <w:r>
                                 <w:rPr>
@@ -2281,7 +2518,7 @@
                             <w:sz w:val="72"/>
                             <w:szCs w:val="72"/>
                           </w:rPr>
-                          <w:t>1</w:t>
+                          <w:t>4</w:t>
                         </w:r>
                         <w:r>
                           <w:rPr>
@@ -2321,7 +2558,7 @@
 </file>
 
 <file path=word/footnotes.xml><?xml version="1.0" encoding="utf-8"?>
-<w:footnotes xmlns:wpc="http://schemas.microsoft.com/office/word/2010/wordprocessingCanvas" xmlns:cx="http://schemas.microsoft.com/office/drawing/2014/chartex" xmlns:cx1="http://schemas.microsoft.com/office/drawing/2015/9/8/chartex" xmlns:cx2="http://schemas.microsoft.com/office/drawing/2015/10/21/chartex" xmlns:cx3="http://schemas.microsoft.com/office/drawing/2016/5/9/chartex" xmlns:cx4="http://schemas.microsoft.com/office/drawing/2016/5/10/chartex" xmlns:cx5="http://schemas.microsoft.com/office/drawing/2016/5/11/chartex" xmlns:cx6="http://schemas.microsoft.com/office/drawing/2016/5/12/chartex" xmlns:cx7="http://schemas.microsoft.com/office/drawing/2016/5/13/chartex" xmlns:cx8="http://schemas.microsoft.com/office/drawing/2016/5/14/chartex" xmlns:mc="http://schemas.openxmlformats.org/markup-compatibility/2006" xmlns:o="urn:schemas-microsoft-com:office:office" xmlns:r="http://schemas.openxmlformats.org/officeDocument/2006/relationships" xmlns:m="http://schemas.openxmlformats.org/officeDocument/2006/math" xmlns:v="urn:schemas-microsoft-com:vml" xmlns:wp14="http://schemas.microsoft.com/office/word/2010/wordprocessingDrawing" xmlns:wp="http://schemas.openxmlformats.org/drawingml/2006/wordprocessingDrawing" xmlns:w10="urn:schemas-microsoft-com:office:word" xmlns:w="http://schemas.openxmlformats.org/wordprocessingml/2006/main" xmlns:w14="http://schemas.microsoft.com/office/word/2010/wordml" xmlns:w15="http://schemas.microsoft.com/office/word/2012/wordml" xmlns:w16se="http://schemas.microsoft.com/office/word/2015/wordml/symex" xmlns:wpg="http://schemas.microsoft.com/office/word/2010/wordprocessingGroup" xmlns:wpi="http://schemas.microsoft.com/office/word/2010/wordprocessingInk" xmlns:wne="http://schemas.microsoft.com/office/word/2006/wordml" xmlns:wps="http://schemas.microsoft.com/office/word/2010/wordprocessingShape" mc:Ignorable="w14 w15 w16se wp14">
+<w:footnotes xmlns:wpc="http://schemas.microsoft.com/office/word/2010/wordprocessingCanvas" xmlns:cx="http://schemas.microsoft.com/office/drawing/2014/chartex" xmlns:cx1="http://schemas.microsoft.com/office/drawing/2015/9/8/chartex" xmlns:cx2="http://schemas.microsoft.com/office/drawing/2015/10/21/chartex" xmlns:cx3="http://schemas.microsoft.com/office/drawing/2016/5/9/chartex" xmlns:cx4="http://schemas.microsoft.com/office/drawing/2016/5/10/chartex" xmlns:cx5="http://schemas.microsoft.com/office/drawing/2016/5/11/chartex" xmlns:cx6="http://schemas.microsoft.com/office/drawing/2016/5/12/chartex" xmlns:cx7="http://schemas.microsoft.com/office/drawing/2016/5/13/chartex" xmlns:cx8="http://schemas.microsoft.com/office/drawing/2016/5/14/chartex" xmlns:mc="http://schemas.openxmlformats.org/markup-compatibility/2006" xmlns:aink="http://schemas.microsoft.com/office/drawing/2016/ink" xmlns:am3d="http://schemas.microsoft.com/office/drawing/2017/model3d" xmlns:o="urn:schemas-microsoft-com:office:office" xmlns:r="http://schemas.openxmlformats.org/officeDocument/2006/relationships" xmlns:m="http://schemas.openxmlformats.org/officeDocument/2006/math" xmlns:v="urn:schemas-microsoft-com:vml" xmlns:wp14="http://schemas.microsoft.com/office/word/2010/wordprocessingDrawing" xmlns:wp="http://schemas.openxmlformats.org/drawingml/2006/wordprocessingDrawing" xmlns:w10="urn:schemas-microsoft-com:office:word" xmlns:w="http://schemas.openxmlformats.org/wordprocessingml/2006/main" xmlns:w14="http://schemas.microsoft.com/office/word/2010/wordml" xmlns:w15="http://schemas.microsoft.com/office/word/2012/wordml" xmlns:w16cid="http://schemas.microsoft.com/office/word/2016/wordml/cid" xmlns:w16se="http://schemas.microsoft.com/office/word/2015/wordml/symex" xmlns:wpg="http://schemas.microsoft.com/office/word/2010/wordprocessingGroup" xmlns:wpi="http://schemas.microsoft.com/office/word/2010/wordprocessingInk" xmlns:wne="http://schemas.microsoft.com/office/word/2006/wordml" xmlns:wps="http://schemas.microsoft.com/office/word/2010/wordprocessingShape" mc:Ignorable="w14 w15 w16se w16cid wp14">
   <w:footnote w:type="separator" w:id="-1">
     <w:p>
       <w:pPr>
@@ -2346,7 +2583,7 @@
 </file>
 
 <file path=word/header1.xml><?xml version="1.0" encoding="utf-8"?>
-<w:hdr xmlns:wpc="http://schemas.microsoft.com/office/word/2010/wordprocessingCanvas" xmlns:cx="http://schemas.microsoft.com/office/drawing/2014/chartex" xmlns:cx1="http://schemas.microsoft.com/office/drawing/2015/9/8/chartex" xmlns:cx2="http://schemas.microsoft.com/office/drawing/2015/10/21/chartex" xmlns:cx3="http://schemas.microsoft.com/office/drawing/2016/5/9/chartex" xmlns:cx4="http://schemas.microsoft.com/office/drawing/2016/5/10/chartex" xmlns:cx5="http://schemas.microsoft.com/office/drawing/2016/5/11/chartex" xmlns:cx6="http://schemas.microsoft.com/office/drawing/2016/5/12/chartex" xmlns:cx7="http://schemas.microsoft.com/office/drawing/2016/5/13/chartex" xmlns:cx8="http://schemas.microsoft.com/office/drawing/2016/5/14/chartex" xmlns:mc="http://schemas.openxmlformats.org/markup-compatibility/2006" xmlns:o="urn:schemas-microsoft-com:office:office" xmlns:r="http://schemas.openxmlformats.org/officeDocument/2006/relationships" xmlns:m="http://schemas.openxmlformats.org/officeDocument/2006/math" xmlns:v="urn:schemas-microsoft-com:vml" xmlns:wp14="http://schemas.microsoft.com/office/word/2010/wordprocessingDrawing" xmlns:wp="http://schemas.openxmlformats.org/drawingml/2006/wordprocessingDrawing" xmlns:w10="urn:schemas-microsoft-com:office:word" xmlns:w="http://schemas.openxmlformats.org/wordprocessingml/2006/main" xmlns:w14="http://schemas.microsoft.com/office/word/2010/wordml" xmlns:w15="http://schemas.microsoft.com/office/word/2012/wordml" xmlns:w16se="http://schemas.microsoft.com/office/word/2015/wordml/symex" xmlns:wpg="http://schemas.microsoft.com/office/word/2010/wordprocessingGroup" xmlns:wpi="http://schemas.microsoft.com/office/word/2010/wordprocessingInk" xmlns:wne="http://schemas.microsoft.com/office/word/2006/wordml" xmlns:wps="http://schemas.microsoft.com/office/word/2010/wordprocessingShape" mc:Ignorable="w14 w15 w16se wp14">
+<w:hdr xmlns:wpc="http://schemas.microsoft.com/office/word/2010/wordprocessingCanvas" xmlns:cx="http://schemas.microsoft.com/office/drawing/2014/chartex" xmlns:cx1="http://schemas.microsoft.com/office/drawing/2015/9/8/chartex" xmlns:cx2="http://schemas.microsoft.com/office/drawing/2015/10/21/chartex" xmlns:cx3="http://schemas.microsoft.com/office/drawing/2016/5/9/chartex" xmlns:cx4="http://schemas.microsoft.com/office/drawing/2016/5/10/chartex" xmlns:cx5="http://schemas.microsoft.com/office/drawing/2016/5/11/chartex" xmlns:cx6="http://schemas.microsoft.com/office/drawing/2016/5/12/chartex" xmlns:cx7="http://schemas.microsoft.com/office/drawing/2016/5/13/chartex" xmlns:cx8="http://schemas.microsoft.com/office/drawing/2016/5/14/chartex" xmlns:mc="http://schemas.openxmlformats.org/markup-compatibility/2006" xmlns:aink="http://schemas.microsoft.com/office/drawing/2016/ink" xmlns:am3d="http://schemas.microsoft.com/office/drawing/2017/model3d" xmlns:o="urn:schemas-microsoft-com:office:office" xmlns:r="http://schemas.openxmlformats.org/officeDocument/2006/relationships" xmlns:m="http://schemas.openxmlformats.org/officeDocument/2006/math" xmlns:v="urn:schemas-microsoft-com:vml" xmlns:wp14="http://schemas.microsoft.com/office/word/2010/wordprocessingDrawing" xmlns:wp="http://schemas.openxmlformats.org/drawingml/2006/wordprocessingDrawing" xmlns:w10="urn:schemas-microsoft-com:office:word" xmlns:w="http://schemas.openxmlformats.org/wordprocessingml/2006/main" xmlns:w14="http://schemas.microsoft.com/office/word/2010/wordml" xmlns:w15="http://schemas.microsoft.com/office/word/2012/wordml" xmlns:w16cid="http://schemas.microsoft.com/office/word/2016/wordml/cid" xmlns:w16se="http://schemas.microsoft.com/office/word/2015/wordml/symex" xmlns:wpg="http://schemas.microsoft.com/office/word/2010/wordprocessingGroup" xmlns:wpi="http://schemas.microsoft.com/office/word/2010/wordprocessingInk" xmlns:wne="http://schemas.microsoft.com/office/word/2006/wordml" xmlns:wps="http://schemas.microsoft.com/office/word/2010/wordprocessingShape" mc:Ignorable="w14 w15 w16se w16cid wp14">
   <w:p>
     <w:pPr>
       <w:pBdr>
@@ -2429,6 +2666,7 @@
                               <w:sz w:val="24"/>
                             </w:rPr>
                           </w:pPr>
+                          <w:proofErr w:type="spellStart"/>
                           <w:r>
                             <w:rPr>
                               <w:rFonts w:ascii="Century Gothic" w:hAnsi="Century Gothic"/>
@@ -2437,6 +2675,7 @@
                             </w:rPr>
                             <w:t>arch</w:t>
                           </w:r>
+                          <w:proofErr w:type="spellEnd"/>
                         </w:p>
                       </w:txbxContent>
                     </wps:txbx>
@@ -2470,6 +2709,7 @@
                         <w:sz w:val="24"/>
                       </w:rPr>
                     </w:pPr>
+                    <w:proofErr w:type="spellStart"/>
                     <w:r>
                       <w:rPr>
                         <w:rFonts w:ascii="Century Gothic" w:hAnsi="Century Gothic"/>
@@ -2478,6 +2718,7 @@
                       </w:rPr>
                       <w:t>arch</w:t>
                     </w:r>
+                    <w:proofErr w:type="spellEnd"/>
                   </w:p>
                 </w:txbxContent>
               </v:textbox>
@@ -2663,14 +2904,14 @@
   </w:p>
   <w:p>
     <w:pPr>
-      <w:pStyle w:val="Header"/>
+      <w:pStyle w:val="Encabezado"/>
     </w:pPr>
   </w:p>
 </w:hdr>
 </file>
 
 <file path=word/numbering.xml><?xml version="1.0" encoding="utf-8"?>
-<w:numbering xmlns:wpc="http://schemas.microsoft.com/office/word/2010/wordprocessingCanvas" xmlns:cx="http://schemas.microsoft.com/office/drawing/2014/chartex" xmlns:cx1="http://schemas.microsoft.com/office/drawing/2015/9/8/chartex" xmlns:cx2="http://schemas.microsoft.com/office/drawing/2015/10/21/chartex" xmlns:cx3="http://schemas.microsoft.com/office/drawing/2016/5/9/chartex" xmlns:cx4="http://schemas.microsoft.com/office/drawing/2016/5/10/chartex" xmlns:cx5="http://schemas.microsoft.com/office/drawing/2016/5/11/chartex" xmlns:cx6="http://schemas.microsoft.com/office/drawing/2016/5/12/chartex" xmlns:cx7="http://schemas.microsoft.com/office/drawing/2016/5/13/chartex" xmlns:cx8="http://schemas.microsoft.com/office/drawing/2016/5/14/chartex" xmlns:mc="http://schemas.openxmlformats.org/markup-compatibility/2006" xmlns:o="urn:schemas-microsoft-com:office:office" xmlns:r="http://schemas.openxmlformats.org/officeDocument/2006/relationships" xmlns:m="http://schemas.openxmlformats.org/officeDocument/2006/math" xmlns:v="urn:schemas-microsoft-com:vml" xmlns:wp14="http://schemas.microsoft.com/office/word/2010/wordprocessingDrawing" xmlns:wp="http://schemas.openxmlformats.org/drawingml/2006/wordprocessingDrawing" xmlns:w10="urn:schemas-microsoft-com:office:word" xmlns:w="http://schemas.openxmlformats.org/wordprocessingml/2006/main" xmlns:w14="http://schemas.microsoft.com/office/word/2010/wordml" xmlns:w15="http://schemas.microsoft.com/office/word/2012/wordml" xmlns:w16se="http://schemas.microsoft.com/office/word/2015/wordml/symex" xmlns:wpg="http://schemas.microsoft.com/office/word/2010/wordprocessingGroup" xmlns:wpi="http://schemas.microsoft.com/office/word/2010/wordprocessingInk" xmlns:wne="http://schemas.microsoft.com/office/word/2006/wordml" xmlns:wps="http://schemas.microsoft.com/office/word/2010/wordprocessingShape" mc:Ignorable="w14 w15 w16se wp14">
+<w:numbering xmlns:wpc="http://schemas.microsoft.com/office/word/2010/wordprocessingCanvas" xmlns:cx="http://schemas.microsoft.com/office/drawing/2014/chartex" xmlns:cx1="http://schemas.microsoft.com/office/drawing/2015/9/8/chartex" xmlns:cx2="http://schemas.microsoft.com/office/drawing/2015/10/21/chartex" xmlns:cx3="http://schemas.microsoft.com/office/drawing/2016/5/9/chartex" xmlns:cx4="http://schemas.microsoft.com/office/drawing/2016/5/10/chartex" xmlns:cx5="http://schemas.microsoft.com/office/drawing/2016/5/11/chartex" xmlns:cx6="http://schemas.microsoft.com/office/drawing/2016/5/12/chartex" xmlns:cx7="http://schemas.microsoft.com/office/drawing/2016/5/13/chartex" xmlns:cx8="http://schemas.microsoft.com/office/drawing/2016/5/14/chartex" xmlns:mc="http://schemas.openxmlformats.org/markup-compatibility/2006" xmlns:aink="http://schemas.microsoft.com/office/drawing/2016/ink" xmlns:am3d="http://schemas.microsoft.com/office/drawing/2017/model3d" xmlns:o="urn:schemas-microsoft-com:office:office" xmlns:r="http://schemas.openxmlformats.org/officeDocument/2006/relationships" xmlns:m="http://schemas.openxmlformats.org/officeDocument/2006/math" xmlns:v="urn:schemas-microsoft-com:vml" xmlns:wp14="http://schemas.microsoft.com/office/word/2010/wordprocessingDrawing" xmlns:wp="http://schemas.openxmlformats.org/drawingml/2006/wordprocessingDrawing" xmlns:w10="urn:schemas-microsoft-com:office:word" xmlns:w="http://schemas.openxmlformats.org/wordprocessingml/2006/main" xmlns:w14="http://schemas.microsoft.com/office/word/2010/wordml" xmlns:w15="http://schemas.microsoft.com/office/word/2012/wordml" xmlns:w16cid="http://schemas.microsoft.com/office/word/2016/wordml/cid" xmlns:w16se="http://schemas.microsoft.com/office/word/2015/wordml/symex" xmlns:wpg="http://schemas.microsoft.com/office/word/2010/wordprocessingGroup" xmlns:wpi="http://schemas.microsoft.com/office/word/2010/wordprocessingInk" xmlns:wne="http://schemas.microsoft.com/office/word/2006/wordml" xmlns:wps="http://schemas.microsoft.com/office/word/2010/wordprocessingShape" mc:Ignorable="w14 w15 w16se w16cid wp14">
   <w:abstractNum w:abstractNumId="0" w15:restartNumberingAfterBreak="0">
     <w:nsid w:val="135C6B9C"/>
     <w:multiLevelType w:val="multilevel"/>
@@ -2767,7 +3008,7 @@
     <w:lvl w:ilvl="0">
       <w:start w:val="1"/>
       <w:numFmt w:val="decimal"/>
-      <w:pStyle w:val="Heading1"/>
+      <w:pStyle w:val="Ttulo1"/>
       <w:lvlText w:val="%1"/>
       <w:lvlJc w:val="left"/>
       <w:pPr>
@@ -2777,7 +3018,7 @@
     <w:lvl w:ilvl="1">
       <w:start w:val="1"/>
       <w:numFmt w:val="decimal"/>
-      <w:pStyle w:val="Heading2"/>
+      <w:pStyle w:val="Ttulo2"/>
       <w:lvlText w:val="%1.%2"/>
       <w:lvlJc w:val="left"/>
       <w:pPr>
@@ -2787,7 +3028,7 @@
     <w:lvl w:ilvl="2">
       <w:start w:val="1"/>
       <w:numFmt w:val="decimal"/>
-      <w:pStyle w:val="Heading3"/>
+      <w:pStyle w:val="Ttulo3"/>
       <w:lvlText w:val="%1.%2.%3"/>
       <w:lvlJc w:val="left"/>
       <w:pPr>
@@ -2797,7 +3038,7 @@
     <w:lvl w:ilvl="3">
       <w:start w:val="1"/>
       <w:numFmt w:val="decimal"/>
-      <w:pStyle w:val="Heading4"/>
+      <w:pStyle w:val="Ttulo4"/>
       <w:lvlText w:val="%1.%2.%3.%4"/>
       <w:lvlJc w:val="left"/>
       <w:pPr>
@@ -2807,7 +3048,7 @@
     <w:lvl w:ilvl="4">
       <w:start w:val="1"/>
       <w:numFmt w:val="decimal"/>
-      <w:pStyle w:val="Heading5"/>
+      <w:pStyle w:val="Ttulo5"/>
       <w:lvlText w:val="%1.%2.%3.%4.%5"/>
       <w:lvlJc w:val="left"/>
       <w:pPr>
@@ -2817,7 +3058,7 @@
     <w:lvl w:ilvl="5">
       <w:start w:val="1"/>
       <w:numFmt w:val="decimal"/>
-      <w:pStyle w:val="Heading6"/>
+      <w:pStyle w:val="Ttulo6"/>
       <w:lvlText w:val="%1.%2.%3.%4.%5.%6"/>
       <w:lvlJc w:val="left"/>
       <w:pPr>
@@ -2827,7 +3068,7 @@
     <w:lvl w:ilvl="6">
       <w:start w:val="1"/>
       <w:numFmt w:val="decimal"/>
-      <w:pStyle w:val="Heading7"/>
+      <w:pStyle w:val="Ttulo7"/>
       <w:lvlText w:val="%1.%2.%3.%4.%5.%6.%7"/>
       <w:lvlJc w:val="left"/>
       <w:pPr>
@@ -2837,7 +3078,7 @@
     <w:lvl w:ilvl="7">
       <w:start w:val="1"/>
       <w:numFmt w:val="decimal"/>
-      <w:pStyle w:val="Heading8"/>
+      <w:pStyle w:val="Ttulo8"/>
       <w:lvlText w:val="%1.%2.%3.%4.%5.%6.%7.%8"/>
       <w:lvlJc w:val="left"/>
       <w:pPr>
@@ -2847,7 +3088,7 @@
     <w:lvl w:ilvl="8">
       <w:start w:val="1"/>
       <w:numFmt w:val="decimal"/>
-      <w:pStyle w:val="Heading9"/>
+      <w:pStyle w:val="Ttulo9"/>
       <w:lvlText w:val="%1.%2.%3.%4.%5.%6.%7.%8.%9"/>
       <w:lvlJc w:val="left"/>
       <w:pPr>
@@ -2865,7 +3106,7 @@
 </file>
 
 <file path=word/styles.xml><?xml version="1.0" encoding="utf-8"?>
-<w:styles xmlns:mc="http://schemas.openxmlformats.org/markup-compatibility/2006" xmlns:r="http://schemas.openxmlformats.org/officeDocument/2006/relationships" xmlns:w="http://schemas.openxmlformats.org/wordprocessingml/2006/main" xmlns:w14="http://schemas.microsoft.com/office/word/2010/wordml" xmlns:w15="http://schemas.microsoft.com/office/word/2012/wordml" xmlns:w16se="http://schemas.microsoft.com/office/word/2015/wordml/symex" mc:Ignorable="w14 w15 w16se">
+<w:styles xmlns:mc="http://schemas.openxmlformats.org/markup-compatibility/2006" xmlns:r="http://schemas.openxmlformats.org/officeDocument/2006/relationships" xmlns:w="http://schemas.openxmlformats.org/wordprocessingml/2006/main" xmlns:w14="http://schemas.microsoft.com/office/word/2010/wordml" xmlns:w15="http://schemas.microsoft.com/office/word/2012/wordml" xmlns:w16cid="http://schemas.microsoft.com/office/word/2016/wordml/cid" xmlns:w16se="http://schemas.microsoft.com/office/word/2015/wordml/symex" mc:Ignorable="w14 w15 w16se w16cid">
   <w:docDefaults>
     <w:rPrDefault>
       <w:rPr>
@@ -2881,7 +3122,7 @@
       </w:pPr>
     </w:pPrDefault>
   </w:docDefaults>
-  <w:latentStyles w:defLockedState="0" w:defUIPriority="99" w:defSemiHidden="0" w:defUnhideWhenUsed="0" w:defQFormat="0" w:count="374">
+  <w:latentStyles w:defLockedState="0" w:defUIPriority="99" w:defSemiHidden="0" w:defUnhideWhenUsed="0" w:defQFormat="0" w:count="375">
     <w:lsdException w:name="Normal" w:uiPriority="0" w:qFormat="1"/>
     <w:lsdException w:name="heading 1" w:uiPriority="9" w:qFormat="1"/>
     <w:lsdException w:name="heading 2" w:semiHidden="1" w:uiPriority="9" w:unhideWhenUsed="1" w:qFormat="1"/>
@@ -2987,7 +3228,6 @@
     <w:lsdException w:name="HTML Sample" w:semiHidden="1" w:unhideWhenUsed="1"/>
     <w:lsdException w:name="HTML Typewriter" w:semiHidden="1" w:unhideWhenUsed="1"/>
     <w:lsdException w:name="HTML Variable" w:semiHidden="1" w:unhideWhenUsed="1"/>
-    <w:lsdException w:name="Normal Table" w:semiHidden="1" w:unhideWhenUsed="1"/>
     <w:lsdException w:name="annotation subject" w:semiHidden="1" w:unhideWhenUsed="1"/>
     <w:lsdException w:name="No List" w:semiHidden="1" w:unhideWhenUsed="1"/>
     <w:lsdException w:name="Outline List 1" w:semiHidden="1" w:unhideWhenUsed="1"/>
@@ -3034,10 +3274,8 @@
     <w:lsdException w:name="Table Subtle 2" w:semiHidden="1" w:unhideWhenUsed="1"/>
     <w:lsdException w:name="Table Web 1" w:semiHidden="1" w:unhideWhenUsed="1"/>
     <w:lsdException w:name="Table Web 2" w:semiHidden="1" w:unhideWhenUsed="1"/>
-    <w:lsdException w:name="Table Web 3" w:semiHidden="1" w:unhideWhenUsed="1"/>
     <w:lsdException w:name="Balloon Text" w:semiHidden="1" w:unhideWhenUsed="1"/>
     <w:lsdException w:name="Table Grid" w:uiPriority="39"/>
-    <w:lsdException w:name="Table Theme" w:semiHidden="1" w:unhideWhenUsed="1"/>
     <w:lsdException w:name="Placeholder Text" w:semiHidden="1"/>
     <w:lsdException w:name="No Spacing" w:uiPriority="1" w:qFormat="1"/>
     <w:lsdException w:name="Light Shading" w:uiPriority="60"/>
@@ -3256,16 +3494,17 @@
     <w:lsdException w:name="Mention" w:semiHidden="1" w:unhideWhenUsed="1"/>
     <w:lsdException w:name="Smart Hyperlink" w:semiHidden="1" w:unhideWhenUsed="1"/>
     <w:lsdException w:name="Hashtag" w:semiHidden="1" w:unhideWhenUsed="1"/>
+    <w:lsdException w:name="Unresolved Mention" w:semiHidden="1" w:unhideWhenUsed="1"/>
   </w:latentStyles>
   <w:style w:type="paragraph" w:default="1" w:styleId="Normal">
     <w:name w:val="Normal"/>
     <w:qFormat/>
   </w:style>
-  <w:style w:type="paragraph" w:styleId="Heading1">
+  <w:style w:type="paragraph" w:styleId="Ttulo1">
     <w:name w:val="heading 1"/>
     <w:basedOn w:val="Normal"/>
     <w:next w:val="Normal"/>
-    <w:link w:val="Heading1Char"/>
+    <w:link w:val="Ttulo1Car"/>
     <w:uiPriority w:val="9"/>
     <w:qFormat/>
     <w:rsid w:val="005E564B"/>
@@ -3286,11 +3525,11 @@
       <w:szCs w:val="32"/>
     </w:rPr>
   </w:style>
-  <w:style w:type="paragraph" w:styleId="Heading2">
+  <w:style w:type="paragraph" w:styleId="Ttulo2">
     <w:name w:val="heading 2"/>
     <w:basedOn w:val="Normal"/>
     <w:next w:val="Normal"/>
-    <w:link w:val="Heading2Char"/>
+    <w:link w:val="Ttulo2Car"/>
     <w:uiPriority w:val="9"/>
     <w:unhideWhenUsed/>
     <w:qFormat/>
@@ -3313,11 +3552,11 @@
       <w:szCs w:val="26"/>
     </w:rPr>
   </w:style>
-  <w:style w:type="paragraph" w:styleId="Heading3">
+  <w:style w:type="paragraph" w:styleId="Ttulo3">
     <w:name w:val="heading 3"/>
     <w:basedOn w:val="Normal"/>
     <w:next w:val="Normal"/>
-    <w:link w:val="Heading3Char"/>
+    <w:link w:val="Ttulo3Car"/>
     <w:uiPriority w:val="9"/>
     <w:unhideWhenUsed/>
     <w:qFormat/>
@@ -3339,11 +3578,11 @@
       <w:szCs w:val="24"/>
     </w:rPr>
   </w:style>
-  <w:style w:type="paragraph" w:styleId="Heading4">
+  <w:style w:type="paragraph" w:styleId="Ttulo4">
     <w:name w:val="heading 4"/>
     <w:basedOn w:val="Normal"/>
     <w:next w:val="Normal"/>
-    <w:link w:val="Heading4Char"/>
+    <w:link w:val="Ttulo4Car"/>
     <w:uiPriority w:val="9"/>
     <w:semiHidden/>
     <w:unhideWhenUsed/>
@@ -3366,11 +3605,11 @@
       <w:color w:val="2F5496" w:themeColor="accent1" w:themeShade="BF"/>
     </w:rPr>
   </w:style>
-  <w:style w:type="paragraph" w:styleId="Heading5">
+  <w:style w:type="paragraph" w:styleId="Ttulo5">
     <w:name w:val="heading 5"/>
     <w:basedOn w:val="Normal"/>
     <w:next w:val="Normal"/>
-    <w:link w:val="Heading5Char"/>
+    <w:link w:val="Ttulo5Car"/>
     <w:uiPriority w:val="9"/>
     <w:semiHidden/>
     <w:unhideWhenUsed/>
@@ -3391,11 +3630,11 @@
       <w:color w:val="2F5496" w:themeColor="accent1" w:themeShade="BF"/>
     </w:rPr>
   </w:style>
-  <w:style w:type="paragraph" w:styleId="Heading6">
+  <w:style w:type="paragraph" w:styleId="Ttulo6">
     <w:name w:val="heading 6"/>
     <w:basedOn w:val="Normal"/>
     <w:next w:val="Normal"/>
-    <w:link w:val="Heading6Char"/>
+    <w:link w:val="Ttulo6Car"/>
     <w:uiPriority w:val="9"/>
     <w:semiHidden/>
     <w:unhideWhenUsed/>
@@ -3416,11 +3655,11 @@
       <w:color w:val="1F3763" w:themeColor="accent1" w:themeShade="7F"/>
     </w:rPr>
   </w:style>
-  <w:style w:type="paragraph" w:styleId="Heading7">
+  <w:style w:type="paragraph" w:styleId="Ttulo7">
     <w:name w:val="heading 7"/>
     <w:basedOn w:val="Normal"/>
     <w:next w:val="Normal"/>
-    <w:link w:val="Heading7Char"/>
+    <w:link w:val="Ttulo7Car"/>
     <w:uiPriority w:val="9"/>
     <w:semiHidden/>
     <w:unhideWhenUsed/>
@@ -3443,11 +3682,11 @@
       <w:color w:val="1F3763" w:themeColor="accent1" w:themeShade="7F"/>
     </w:rPr>
   </w:style>
-  <w:style w:type="paragraph" w:styleId="Heading8">
+  <w:style w:type="paragraph" w:styleId="Ttulo8">
     <w:name w:val="heading 8"/>
     <w:basedOn w:val="Normal"/>
     <w:next w:val="Normal"/>
-    <w:link w:val="Heading8Char"/>
+    <w:link w:val="Ttulo8Car"/>
     <w:uiPriority w:val="9"/>
     <w:semiHidden/>
     <w:unhideWhenUsed/>
@@ -3470,11 +3709,11 @@
       <w:szCs w:val="21"/>
     </w:rPr>
   </w:style>
-  <w:style w:type="paragraph" w:styleId="Heading9">
+  <w:style w:type="paragraph" w:styleId="Ttulo9">
     <w:name w:val="heading 9"/>
     <w:basedOn w:val="Normal"/>
     <w:next w:val="Normal"/>
-    <w:link w:val="Heading9Char"/>
+    <w:link w:val="Ttulo9Car"/>
     <w:uiPriority w:val="9"/>
     <w:semiHidden/>
     <w:unhideWhenUsed/>
@@ -3499,13 +3738,13 @@
       <w:szCs w:val="21"/>
     </w:rPr>
   </w:style>
-  <w:style w:type="character" w:default="1" w:styleId="DefaultParagraphFont">
+  <w:style w:type="character" w:default="1" w:styleId="Fuentedeprrafopredeter">
     <w:name w:val="Default Paragraph Font"/>
     <w:uiPriority w:val="1"/>
     <w:semiHidden/>
     <w:unhideWhenUsed/>
   </w:style>
-  <w:style w:type="table" w:default="1" w:styleId="TableNormal">
+  <w:style w:type="table" w:default="1" w:styleId="Tablanormal">
     <w:name w:val="Normal Table"/>
     <w:uiPriority w:val="99"/>
     <w:semiHidden/>
@@ -3520,16 +3759,16 @@
       </w:tblCellMar>
     </w:tblPr>
   </w:style>
-  <w:style w:type="numbering" w:default="1" w:styleId="NoList">
+  <w:style w:type="numbering" w:default="1" w:styleId="Sinlista">
     <w:name w:val="No List"/>
     <w:uiPriority w:val="99"/>
     <w:semiHidden/>
     <w:unhideWhenUsed/>
   </w:style>
-  <w:style w:type="paragraph" w:styleId="Header">
+  <w:style w:type="paragraph" w:styleId="Encabezado">
     <w:name w:val="header"/>
     <w:basedOn w:val="Normal"/>
-    <w:link w:val="HeaderChar"/>
+    <w:link w:val="EncabezadoCar"/>
     <w:uiPriority w:val="99"/>
     <w:unhideWhenUsed/>
     <w:rsid w:val="00450B04"/>
@@ -3541,17 +3780,17 @@
       <w:spacing w:after="0" w:line="240" w:lineRule="auto"/>
     </w:pPr>
   </w:style>
-  <w:style w:type="character" w:customStyle="1" w:styleId="HeaderChar">
-    <w:name w:val="Header Char"/>
-    <w:basedOn w:val="DefaultParagraphFont"/>
-    <w:link w:val="Header"/>
+  <w:style w:type="character" w:customStyle="1" w:styleId="EncabezadoCar">
+    <w:name w:val="Encabezado Car"/>
+    <w:basedOn w:val="Fuentedeprrafopredeter"/>
+    <w:link w:val="Encabezado"/>
     <w:uiPriority w:val="99"/>
     <w:rsid w:val="00450B04"/>
   </w:style>
-  <w:style w:type="paragraph" w:styleId="Footer">
+  <w:style w:type="paragraph" w:styleId="Piedepgina">
     <w:name w:val="footer"/>
     <w:basedOn w:val="Normal"/>
-    <w:link w:val="FooterChar"/>
+    <w:link w:val="PiedepginaCar"/>
     <w:uiPriority w:val="99"/>
     <w:unhideWhenUsed/>
     <w:rsid w:val="00450B04"/>
@@ -3563,16 +3802,16 @@
       <w:spacing w:after="0" w:line="240" w:lineRule="auto"/>
     </w:pPr>
   </w:style>
-  <w:style w:type="character" w:customStyle="1" w:styleId="FooterChar">
-    <w:name w:val="Footer Char"/>
-    <w:basedOn w:val="DefaultParagraphFont"/>
-    <w:link w:val="Footer"/>
+  <w:style w:type="character" w:customStyle="1" w:styleId="PiedepginaCar">
+    <w:name w:val="Pie de página Car"/>
+    <w:basedOn w:val="Fuentedeprrafopredeter"/>
+    <w:link w:val="Piedepgina"/>
     <w:uiPriority w:val="99"/>
     <w:rsid w:val="00450B04"/>
   </w:style>
-  <w:style w:type="table" w:styleId="TableGrid">
+  <w:style w:type="table" w:styleId="Tablaconcuadrcula">
     <w:name w:val="Table Grid"/>
-    <w:basedOn w:val="TableNormal"/>
+    <w:basedOn w:val="Tablanormal"/>
     <w:uiPriority w:val="39"/>
     <w:rsid w:val="0096281C"/>
     <w:pPr>
@@ -3589,7 +3828,7 @@
       </w:tblBorders>
     </w:tblPr>
   </w:style>
-  <w:style w:type="paragraph" w:styleId="ListParagraph">
+  <w:style w:type="paragraph" w:styleId="Prrafodelista">
     <w:name w:val="List Paragraph"/>
     <w:basedOn w:val="Normal"/>
     <w:uiPriority w:val="34"/>
@@ -3600,10 +3839,10 @@
       <w:contextualSpacing/>
     </w:pPr>
   </w:style>
-  <w:style w:type="character" w:customStyle="1" w:styleId="Heading1Char">
-    <w:name w:val="Heading 1 Char"/>
-    <w:basedOn w:val="DefaultParagraphFont"/>
-    <w:link w:val="Heading1"/>
+  <w:style w:type="character" w:customStyle="1" w:styleId="Ttulo1Car">
+    <w:name w:val="Título 1 Car"/>
+    <w:basedOn w:val="Fuentedeprrafopredeter"/>
+    <w:link w:val="Ttulo1"/>
     <w:uiPriority w:val="9"/>
     <w:rsid w:val="005E564B"/>
     <w:rPr>
@@ -3614,10 +3853,10 @@
       <w:szCs w:val="32"/>
     </w:rPr>
   </w:style>
-  <w:style w:type="character" w:customStyle="1" w:styleId="Heading2Char">
-    <w:name w:val="Heading 2 Char"/>
-    <w:basedOn w:val="DefaultParagraphFont"/>
-    <w:link w:val="Heading2"/>
+  <w:style w:type="character" w:customStyle="1" w:styleId="Ttulo2Car">
+    <w:name w:val="Título 2 Car"/>
+    <w:basedOn w:val="Fuentedeprrafopredeter"/>
+    <w:link w:val="Ttulo2"/>
     <w:uiPriority w:val="9"/>
     <w:rsid w:val="005E564B"/>
     <w:rPr>
@@ -3628,10 +3867,10 @@
       <w:szCs w:val="26"/>
     </w:rPr>
   </w:style>
-  <w:style w:type="character" w:customStyle="1" w:styleId="Heading3Char">
-    <w:name w:val="Heading 3 Char"/>
-    <w:basedOn w:val="DefaultParagraphFont"/>
-    <w:link w:val="Heading3"/>
+  <w:style w:type="character" w:customStyle="1" w:styleId="Ttulo3Car">
+    <w:name w:val="Título 3 Car"/>
+    <w:basedOn w:val="Fuentedeprrafopredeter"/>
+    <w:link w:val="Ttulo3"/>
     <w:uiPriority w:val="9"/>
     <w:rsid w:val="005E564B"/>
     <w:rPr>
@@ -3641,10 +3880,10 @@
       <w:szCs w:val="24"/>
     </w:rPr>
   </w:style>
-  <w:style w:type="character" w:customStyle="1" w:styleId="Heading4Char">
-    <w:name w:val="Heading 4 Char"/>
-    <w:basedOn w:val="DefaultParagraphFont"/>
-    <w:link w:val="Heading4"/>
+  <w:style w:type="character" w:customStyle="1" w:styleId="Ttulo4Car">
+    <w:name w:val="Título 4 Car"/>
+    <w:basedOn w:val="Fuentedeprrafopredeter"/>
+    <w:link w:val="Ttulo4"/>
     <w:uiPriority w:val="9"/>
     <w:semiHidden/>
     <w:rsid w:val="005E564B"/>
@@ -3655,10 +3894,10 @@
       <w:color w:val="2F5496" w:themeColor="accent1" w:themeShade="BF"/>
     </w:rPr>
   </w:style>
-  <w:style w:type="character" w:customStyle="1" w:styleId="Heading5Char">
-    <w:name w:val="Heading 5 Char"/>
-    <w:basedOn w:val="DefaultParagraphFont"/>
-    <w:link w:val="Heading5"/>
+  <w:style w:type="character" w:customStyle="1" w:styleId="Ttulo5Car">
+    <w:name w:val="Título 5 Car"/>
+    <w:basedOn w:val="Fuentedeprrafopredeter"/>
+    <w:link w:val="Ttulo5"/>
     <w:uiPriority w:val="9"/>
     <w:semiHidden/>
     <w:rsid w:val="005E564B"/>
@@ -3667,10 +3906,10 @@
       <w:color w:val="2F5496" w:themeColor="accent1" w:themeShade="BF"/>
     </w:rPr>
   </w:style>
-  <w:style w:type="character" w:customStyle="1" w:styleId="Heading6Char">
-    <w:name w:val="Heading 6 Char"/>
-    <w:basedOn w:val="DefaultParagraphFont"/>
-    <w:link w:val="Heading6"/>
+  <w:style w:type="character" w:customStyle="1" w:styleId="Ttulo6Car">
+    <w:name w:val="Título 6 Car"/>
+    <w:basedOn w:val="Fuentedeprrafopredeter"/>
+    <w:link w:val="Ttulo6"/>
     <w:uiPriority w:val="9"/>
     <w:semiHidden/>
     <w:rsid w:val="005E564B"/>
@@ -3679,10 +3918,10 @@
       <w:color w:val="1F3763" w:themeColor="accent1" w:themeShade="7F"/>
     </w:rPr>
   </w:style>
-  <w:style w:type="character" w:customStyle="1" w:styleId="Heading7Char">
-    <w:name w:val="Heading 7 Char"/>
-    <w:basedOn w:val="DefaultParagraphFont"/>
-    <w:link w:val="Heading7"/>
+  <w:style w:type="character" w:customStyle="1" w:styleId="Ttulo7Car">
+    <w:name w:val="Título 7 Car"/>
+    <w:basedOn w:val="Fuentedeprrafopredeter"/>
+    <w:link w:val="Ttulo7"/>
     <w:uiPriority w:val="9"/>
     <w:semiHidden/>
     <w:rsid w:val="005E564B"/>
@@ -3693,10 +3932,10 @@
       <w:color w:val="1F3763" w:themeColor="accent1" w:themeShade="7F"/>
     </w:rPr>
   </w:style>
-  <w:style w:type="character" w:customStyle="1" w:styleId="Heading8Char">
-    <w:name w:val="Heading 8 Char"/>
-    <w:basedOn w:val="DefaultParagraphFont"/>
-    <w:link w:val="Heading8"/>
+  <w:style w:type="character" w:customStyle="1" w:styleId="Ttulo8Car">
+    <w:name w:val="Título 8 Car"/>
+    <w:basedOn w:val="Fuentedeprrafopredeter"/>
+    <w:link w:val="Ttulo8"/>
     <w:uiPriority w:val="9"/>
     <w:semiHidden/>
     <w:rsid w:val="005E564B"/>
@@ -3707,10 +3946,10 @@
       <w:szCs w:val="21"/>
     </w:rPr>
   </w:style>
-  <w:style w:type="character" w:customStyle="1" w:styleId="Heading9Char">
-    <w:name w:val="Heading 9 Char"/>
-    <w:basedOn w:val="DefaultParagraphFont"/>
-    <w:link w:val="Heading9"/>
+  <w:style w:type="character" w:customStyle="1" w:styleId="Ttulo9Car">
+    <w:name w:val="Título 9 Car"/>
+    <w:basedOn w:val="Fuentedeprrafopredeter"/>
+    <w:link w:val="Ttulo9"/>
     <w:uiPriority w:val="9"/>
     <w:semiHidden/>
     <w:rsid w:val="005E564B"/>
@@ -3723,9 +3962,9 @@
       <w:szCs w:val="21"/>
     </w:rPr>
   </w:style>
-  <w:style w:type="paragraph" w:styleId="TOCHeading">
+  <w:style w:type="paragraph" w:styleId="TtuloTDC">
     <w:name w:val="TOC Heading"/>
-    <w:basedOn w:val="Heading1"/>
+    <w:basedOn w:val="Ttulo1"/>
     <w:next w:val="Normal"/>
     <w:uiPriority w:val="39"/>
     <w:unhideWhenUsed/>
@@ -3745,7 +3984,7 @@
       <w:lang w:val="en-US"/>
     </w:rPr>
   </w:style>
-  <w:style w:type="paragraph" w:styleId="TOC1">
+  <w:style w:type="paragraph" w:styleId="TDC1">
     <w:name w:val="toc 1"/>
     <w:basedOn w:val="Normal"/>
     <w:next w:val="Normal"/>
@@ -3757,7 +3996,7 @@
       <w:spacing w:after="100"/>
     </w:pPr>
   </w:style>
-  <w:style w:type="paragraph" w:styleId="TOC2">
+  <w:style w:type="paragraph" w:styleId="TDC2">
     <w:name w:val="toc 2"/>
     <w:basedOn w:val="Normal"/>
     <w:next w:val="Normal"/>
@@ -3770,9 +4009,9 @@
       <w:ind w:left="220"/>
     </w:pPr>
   </w:style>
-  <w:style w:type="character" w:styleId="Hyperlink">
+  <w:style w:type="character" w:styleId="Hipervnculo">
     <w:name w:val="Hyperlink"/>
-    <w:basedOn w:val="DefaultParagraphFont"/>
+    <w:basedOn w:val="Fuentedeprrafopredeter"/>
     <w:uiPriority w:val="99"/>
     <w:unhideWhenUsed/>
     <w:rsid w:val="00487F5C"/>
@@ -4084,7 +4323,7 @@
 </file>
 
 <file path=customXml/itemProps1.xml><?xml version="1.0" encoding="utf-8"?>
-<ds:datastoreItem xmlns:ds="http://schemas.openxmlformats.org/officeDocument/2006/customXml" ds:itemID="{98BDB196-7712-4AB0-86C8-7E1F200554B5}">
+<ds:datastoreItem xmlns:ds="http://schemas.openxmlformats.org/officeDocument/2006/customXml" ds:itemID="{C9A9D1AA-F7D6-4FDD-A416-180ED892A037}">
   <ds:schemaRefs>
     <ds:schemaRef ds:uri="http://schemas.openxmlformats.org/officeDocument/2006/bibliography"/>
   </ds:schemaRefs>

</xml_diff>